<commit_message>
Net React Ödev Nisan-3
</commit_message>
<xml_diff>
--- a/Net React Ödev Nisan-3/Araştırmalar.docx
+++ b/Net React Ödev Nisan-3/Araştırmalar.docx
@@ -16,43 +16,7 @@
           <w:b/>
           <w:bCs/>
         </w:rPr>
-        <w:t xml:space="preserve">🎯 </w:t>
-      </w:r>
-      <w:proofErr w:type="spellStart"/>
-      <w:r>
-        <w:rPr>
-          <w:rFonts w:ascii="Segoe UI Emoji" w:hAnsi="Segoe UI Emoji" w:cs="Segoe UI Emoji"/>
-          <w:b/>
-          <w:bCs/>
-        </w:rPr>
-        <w:t>Request-Response</w:t>
-      </w:r>
-      <w:proofErr w:type="spellEnd"/>
-      <w:r>
-        <w:rPr>
-          <w:rFonts w:ascii="Segoe UI Emoji" w:hAnsi="Segoe UI Emoji" w:cs="Segoe UI Emoji"/>
-          <w:b/>
-          <w:bCs/>
-        </w:rPr>
-        <w:t xml:space="preserve"> </w:t>
-      </w:r>
-      <w:proofErr w:type="spellStart"/>
-      <w:r>
-        <w:rPr>
-          <w:rFonts w:ascii="Segoe UI Emoji" w:hAnsi="Segoe UI Emoji" w:cs="Segoe UI Emoji"/>
-          <w:b/>
-          <w:bCs/>
-        </w:rPr>
-        <w:t>Pattern</w:t>
-      </w:r>
-      <w:proofErr w:type="spellEnd"/>
-      <w:r>
-        <w:rPr>
-          <w:rFonts w:ascii="Segoe UI Emoji" w:hAnsi="Segoe UI Emoji" w:cs="Segoe UI Emoji"/>
-          <w:b/>
-          <w:bCs/>
-        </w:rPr>
-        <w:t xml:space="preserve"> Kısaca Nedir?</w:t>
+        <w:t>🎯 Request-Response Pattern Nedir?</w:t>
       </w:r>
     </w:p>
     <w:p>
@@ -97,25 +61,7 @@
           <w:b/>
           <w:bCs/>
         </w:rPr>
-        <w:t>in tarayıcı) bir istek gönderir (</w:t>
-      </w:r>
-      <w:proofErr w:type="spellStart"/>
-      <w:r>
-        <w:rPr>
-          <w:rFonts w:ascii="Segoe UI Emoji" w:hAnsi="Segoe UI Emoji" w:cs="Segoe UI Emoji"/>
-          <w:b/>
-          <w:bCs/>
-        </w:rPr>
-        <w:t>Request</w:t>
-      </w:r>
-      <w:proofErr w:type="spellEnd"/>
-      <w:r>
-        <w:rPr>
-          <w:rFonts w:ascii="Segoe UI Emoji" w:hAnsi="Segoe UI Emoji" w:cs="Segoe UI Emoji"/>
-          <w:b/>
-          <w:bCs/>
-        </w:rPr>
-        <w:t>).</w:t>
+        <w:t>in tarayıcı) bir istek gönderir (Request).</w:t>
       </w:r>
     </w:p>
     <w:p>
@@ -136,25 +82,7 @@
           <w:b/>
           <w:bCs/>
         </w:rPr>
-        <w:t xml:space="preserve">Sunucu (Server, yani </w:t>
-      </w:r>
-      <w:proofErr w:type="spellStart"/>
-      <w:r>
-        <w:rPr>
-          <w:rFonts w:ascii="Segoe UI Emoji" w:hAnsi="Segoe UI Emoji" w:cs="Segoe UI Emoji"/>
-          <w:b/>
-          <w:bCs/>
-        </w:rPr>
-        <w:t>WebAPI</w:t>
-      </w:r>
-      <w:proofErr w:type="spellEnd"/>
-      <w:r>
-        <w:rPr>
-          <w:rFonts w:ascii="Segoe UI Emoji" w:hAnsi="Segoe UI Emoji" w:cs="Segoe UI Emoji"/>
-          <w:b/>
-          <w:bCs/>
-        </w:rPr>
-        <w:t>) bu iste</w:t>
+        <w:t>Sunucu (Server, yani WebAPI) bu iste</w:t>
       </w:r>
       <w:r>
         <w:rPr>
@@ -186,25 +114,7 @@
           <w:b/>
           <w:bCs/>
         </w:rPr>
-        <w:t>ler ve bir cevap döner (</w:t>
-      </w:r>
-      <w:proofErr w:type="spellStart"/>
-      <w:r>
-        <w:rPr>
-          <w:rFonts w:ascii="Segoe UI Emoji" w:hAnsi="Segoe UI Emoji" w:cs="Segoe UI Emoji"/>
-          <w:b/>
-          <w:bCs/>
-        </w:rPr>
-        <w:t>Response</w:t>
-      </w:r>
-      <w:proofErr w:type="spellEnd"/>
-      <w:r>
-        <w:rPr>
-          <w:rFonts w:ascii="Segoe UI Emoji" w:hAnsi="Segoe UI Emoji" w:cs="Segoe UI Emoji"/>
-          <w:b/>
-          <w:bCs/>
-        </w:rPr>
-        <w:t>).</w:t>
+        <w:t>ler ve bir cevap döner (Response).</w:t>
       </w:r>
     </w:p>
     <w:p>
@@ -233,16 +143,7 @@
           <w:b/>
           <w:bCs/>
         </w:rPr>
-        <w:t xml:space="preserve">stek ve cevap bir standart (JSON gibi) üzerinden </w:t>
-      </w:r>
-      <w:proofErr w:type="spellStart"/>
-      <w:r>
-        <w:rPr>
-          <w:rFonts w:ascii="Segoe UI Emoji" w:hAnsi="Segoe UI Emoji" w:cs="Segoe UI Emoji"/>
-          <w:b/>
-          <w:bCs/>
-        </w:rPr>
-        <w:t>ileti</w:t>
+        <w:t>stek ve cevap bir standart (JSON gibi) üzerinden ileti</w:t>
       </w:r>
       <w:r>
         <w:rPr>
@@ -258,16 +159,7 @@
           <w:b/>
           <w:bCs/>
         </w:rPr>
-        <w:t>ir</w:t>
-      </w:r>
-      <w:proofErr w:type="spellEnd"/>
-      <w:r>
-        <w:rPr>
-          <w:rFonts w:ascii="Segoe UI Emoji" w:hAnsi="Segoe UI Emoji" w:cs="Segoe UI Emoji"/>
-          <w:b/>
-          <w:bCs/>
-        </w:rPr>
-        <w:t>.</w:t>
+        <w:t>ir.</w:t>
       </w:r>
     </w:p>
     <w:p>
@@ -288,25 +180,7 @@
           <w:b/>
           <w:bCs/>
         </w:rPr>
-        <w:t xml:space="preserve">Özellikle Web </w:t>
-      </w:r>
-      <w:proofErr w:type="spellStart"/>
-      <w:r>
-        <w:rPr>
-          <w:rFonts w:ascii="Segoe UI Emoji" w:hAnsi="Segoe UI Emoji" w:cs="Segoe UI Emoji"/>
-          <w:b/>
-          <w:bCs/>
-        </w:rPr>
-        <w:t>API'lerde</w:t>
-      </w:r>
-      <w:proofErr w:type="spellEnd"/>
-      <w:r>
-        <w:rPr>
-          <w:rFonts w:ascii="Segoe UI Emoji" w:hAnsi="Segoe UI Emoji" w:cs="Segoe UI Emoji"/>
-          <w:b/>
-          <w:bCs/>
-        </w:rPr>
-        <w:t xml:space="preserve"> (REST API) bu desen çok kullanılır.</w:t>
+        <w:t>Özellikle Web API'lerde (REST API) bu desen çok kullanılır.</w:t>
       </w:r>
     </w:p>
     <w:p>
@@ -344,43 +218,7 @@
           <w:b/>
           <w:bCs/>
         </w:rPr>
-        <w:t>Client: "GET /</w:t>
-      </w:r>
-      <w:proofErr w:type="spellStart"/>
-      <w:r>
-        <w:rPr>
-          <w:rFonts w:ascii="Segoe UI Emoji" w:hAnsi="Segoe UI Emoji" w:cs="Segoe UI Emoji"/>
-          <w:b/>
-          <w:bCs/>
-        </w:rPr>
-        <w:t>api</w:t>
-      </w:r>
-      <w:proofErr w:type="spellEnd"/>
-      <w:r>
-        <w:rPr>
-          <w:rFonts w:ascii="Segoe UI Emoji" w:hAnsi="Segoe UI Emoji" w:cs="Segoe UI Emoji"/>
-          <w:b/>
-          <w:bCs/>
-        </w:rPr>
-        <w:t>/</w:t>
-      </w:r>
-      <w:proofErr w:type="spellStart"/>
-      <w:r>
-        <w:rPr>
-          <w:rFonts w:ascii="Segoe UI Emoji" w:hAnsi="Segoe UI Emoji" w:cs="Segoe UI Emoji"/>
-          <w:b/>
-          <w:bCs/>
-        </w:rPr>
-        <w:t>users</w:t>
-      </w:r>
-      <w:proofErr w:type="spellEnd"/>
-      <w:r>
-        <w:rPr>
-          <w:rFonts w:ascii="Segoe UI Emoji" w:hAnsi="Segoe UI Emoji" w:cs="Segoe UI Emoji"/>
-          <w:b/>
-          <w:bCs/>
-        </w:rPr>
-        <w:t>" der.</w:t>
+        <w:t>Client: "GET /api/users" der.</w:t>
       </w:r>
     </w:p>
     <w:p>
@@ -587,39 +425,7 @@
           <w:b/>
           <w:bCs/>
         </w:rPr>
-        <w:t xml:space="preserve"> Neden </w:t>
-      </w:r>
-      <w:proofErr w:type="spellStart"/>
-      <w:r>
-        <w:rPr>
-          <w:b/>
-          <w:bCs/>
-        </w:rPr>
-        <w:t>IAsyncRepository</w:t>
-      </w:r>
-      <w:proofErr w:type="spellEnd"/>
-      <w:r>
-        <w:rPr>
-          <w:b/>
-          <w:bCs/>
-        </w:rPr>
-        <w:t xml:space="preserve">&lt;T&gt; diye bir </w:t>
-      </w:r>
-      <w:proofErr w:type="spellStart"/>
-      <w:r>
-        <w:rPr>
-          <w:b/>
-          <w:bCs/>
-        </w:rPr>
-        <w:t>Interface</w:t>
-      </w:r>
-      <w:proofErr w:type="spellEnd"/>
-      <w:r>
-        <w:rPr>
-          <w:b/>
-          <w:bCs/>
-        </w:rPr>
-        <w:t xml:space="preserve"> yazdık?</w:t>
+        <w:t xml:space="preserve"> Neden IAsyncRepository&lt;T&gt; diye bir Interface yazdık?</w:t>
       </w:r>
     </w:p>
     <w:p>
@@ -637,23 +443,7 @@
           <w:b/>
           <w:bCs/>
         </w:rPr>
-        <w:t xml:space="preserve">bütün </w:t>
-      </w:r>
-      <w:proofErr w:type="spellStart"/>
-      <w:r>
-        <w:rPr>
-          <w:b/>
-          <w:bCs/>
-        </w:rPr>
-        <w:t>veritabanı</w:t>
-      </w:r>
-      <w:proofErr w:type="spellEnd"/>
-      <w:r>
-        <w:rPr>
-          <w:b/>
-          <w:bCs/>
-        </w:rPr>
-        <w:t xml:space="preserve"> işlemlerimizin kurallarını</w:t>
+        <w:t>bütün veritabanı işlemlerimizin kurallarını</w:t>
       </w:r>
       <w:r>
         <w:t xml:space="preserve"> bir yerde tanımlamak istedik.</w:t>
@@ -667,23 +457,7 @@
         </w:numPr>
       </w:pPr>
       <w:r>
-        <w:t xml:space="preserve">Yani her </w:t>
-      </w:r>
-      <w:proofErr w:type="spellStart"/>
-      <w:r>
-        <w:t>Add</w:t>
-      </w:r>
-      <w:proofErr w:type="spellEnd"/>
-      <w:r>
-        <w:t xml:space="preserve">, </w:t>
-      </w:r>
-      <w:proofErr w:type="spellStart"/>
-      <w:r>
-        <w:t>Delete</w:t>
-      </w:r>
-      <w:proofErr w:type="spellEnd"/>
-      <w:r>
-        <w:t xml:space="preserve">, Update işlemi için </w:t>
+        <w:t xml:space="preserve">Yani her Add, Delete, Update işlemi için </w:t>
       </w:r>
       <w:r>
         <w:rPr>
@@ -704,23 +478,7 @@
         </w:numPr>
       </w:pPr>
       <w:r>
-        <w:t xml:space="preserve">Başka bir sınıf (örneğin </w:t>
-      </w:r>
-      <w:proofErr w:type="spellStart"/>
-      <w:r>
-        <w:t>EfRepositoryBase</w:t>
-      </w:r>
-      <w:proofErr w:type="spellEnd"/>
-      <w:r>
-        <w:t xml:space="preserve">) bu </w:t>
-      </w:r>
-      <w:proofErr w:type="spellStart"/>
-      <w:r>
-        <w:t>interface'i</w:t>
-      </w:r>
-      <w:proofErr w:type="spellEnd"/>
-      <w:r>
-        <w:t xml:space="preserve"> uygularsa, </w:t>
+        <w:t xml:space="preserve">Başka bir sınıf (örneğin EfRepositoryBase) bu interface'i uygularsa, </w:t>
       </w:r>
       <w:r>
         <w:rPr>
@@ -751,29 +509,13 @@
         <w:t>standart ve düzenli</w:t>
       </w:r>
       <w:r>
-        <w:t xml:space="preserve"> bir yapı oluşuyor. (Her </w:t>
-      </w:r>
-      <w:proofErr w:type="spellStart"/>
-      <w:r>
-        <w:t>entity</w:t>
-      </w:r>
-      <w:proofErr w:type="spellEnd"/>
-      <w:r>
-        <w:t xml:space="preserve"> için baştan </w:t>
-      </w:r>
-      <w:proofErr w:type="spellStart"/>
-      <w:r>
-        <w:t>Add</w:t>
-      </w:r>
-      <w:proofErr w:type="spellEnd"/>
-      <w:r>
-        <w:t xml:space="preserve"> yazmak zorunda kalmıyoruz.)</w:t>
+        <w:t xml:space="preserve"> bir yapı oluşuyor. (Her entity için baştan Add yazmak zorunda kalmıyoruz.)</w:t>
       </w:r>
     </w:p>
     <w:p>
       <w:r>
         <w:pict w14:anchorId="42B529C5">
-          <v:rect id="_x0000_i1043" style="width:0;height:1.5pt" o:hralign="center" o:hrstd="t" o:hr="t" fillcolor="#a0a0a0" stroked="f"/>
+          <v:rect id="_x0000_i1025" style="width:0;height:1.5pt" o:hralign="center" o:hrstd="t" o:hr="t" fillcolor="#a0a0a0" stroked="f"/>
         </w:pict>
       </w:r>
     </w:p>
@@ -797,23 +539,7 @@
           <w:b/>
           <w:bCs/>
         </w:rPr>
-        <w:t xml:space="preserve"> Neden </w:t>
-      </w:r>
-      <w:proofErr w:type="spellStart"/>
-      <w:r>
-        <w:rPr>
-          <w:b/>
-          <w:bCs/>
-        </w:rPr>
-        <w:t>EfRepositoryBase</w:t>
-      </w:r>
-      <w:proofErr w:type="spellEnd"/>
-      <w:r>
-        <w:rPr>
-          <w:b/>
-          <w:bCs/>
-        </w:rPr>
-        <w:t>&lt;T&gt; diye bir Base Class yazdık?</w:t>
+        <w:t xml:space="preserve"> Neden EfRepositoryBase&lt;T&gt; diye bir Base Class yazdık?</w:t>
       </w:r>
     </w:p>
     <w:p>
@@ -841,23 +567,7 @@
           <w:b/>
           <w:bCs/>
         </w:rPr>
-        <w:t xml:space="preserve">her </w:t>
-      </w:r>
-      <w:proofErr w:type="spellStart"/>
-      <w:r>
-        <w:rPr>
-          <w:b/>
-          <w:bCs/>
-        </w:rPr>
-        <w:t>entity</w:t>
-      </w:r>
-      <w:proofErr w:type="spellEnd"/>
-      <w:r>
-        <w:rPr>
-          <w:b/>
-          <w:bCs/>
-        </w:rPr>
-        <w:t xml:space="preserve"> için aynıdır</w:t>
+        <w:t>her entity için aynıdır</w:t>
       </w:r>
       <w:r>
         <w:t>.</w:t>
@@ -882,31 +592,14 @@
         </w:numPr>
       </w:pPr>
       <w:r>
-        <w:t xml:space="preserve">Her </w:t>
-      </w:r>
-      <w:proofErr w:type="spellStart"/>
-      <w:r>
-        <w:t>entity</w:t>
-      </w:r>
-      <w:proofErr w:type="spellEnd"/>
-      <w:r>
-        <w:t xml:space="preserve"> için aynı kodu tekrar tekrar yazmamak için bir </w:t>
-      </w:r>
-      <w:proofErr w:type="spellStart"/>
-      <w:r>
-        <w:rPr>
-          <w:b/>
-          <w:bCs/>
-        </w:rPr>
-        <w:t>base</w:t>
-      </w:r>
-      <w:proofErr w:type="spellEnd"/>
-      <w:r>
-        <w:rPr>
-          <w:b/>
-          <w:bCs/>
-        </w:rPr>
-        <w:t xml:space="preserve"> sınıf</w:t>
+        <w:t xml:space="preserve">Her entity için aynı kodu tekrar tekrar yazmamak için bir </w:t>
+      </w:r>
+      <w:r>
+        <w:rPr>
+          <w:b/>
+          <w:bCs/>
+        </w:rPr>
+        <w:t>base sınıf</w:t>
       </w:r>
       <w:r>
         <w:t xml:space="preserve"> yaptık.</w:t>
@@ -922,7 +615,6 @@
       <w:r>
         <w:t xml:space="preserve">Artık </w:t>
       </w:r>
-      <w:proofErr w:type="spellStart"/>
       <w:r>
         <w:rPr>
           <w:b/>
@@ -930,11 +622,9 @@
         </w:rPr>
         <w:t>UserRepository</w:t>
       </w:r>
-      <w:proofErr w:type="spellEnd"/>
       <w:r>
         <w:t xml:space="preserve">, </w:t>
       </w:r>
-      <w:proofErr w:type="spellStart"/>
       <w:r>
         <w:rPr>
           <w:b/>
@@ -942,23 +632,14 @@
         </w:rPr>
         <w:t>ProductRepository</w:t>
       </w:r>
-      <w:proofErr w:type="spellEnd"/>
-      <w:r>
-        <w:t xml:space="preserve"> gibi sınıflar sadece </w:t>
-      </w:r>
-      <w:proofErr w:type="spellStart"/>
-      <w:r>
-        <w:t>EfRepositoryBase'i</w:t>
-      </w:r>
-      <w:proofErr w:type="spellEnd"/>
-      <w:r>
-        <w:t xml:space="preserve"> miras alacak, ekstra uğraşmayacağız.</w:t>
+      <w:r>
+        <w:t xml:space="preserve"> gibi sınıflar sadece EfRepositoryBase'i miras alacak, ekstra uğraşmayacağız.</w:t>
       </w:r>
     </w:p>
     <w:p>
       <w:r>
         <w:pict w14:anchorId="3B103233">
-          <v:rect id="_x0000_i1044" style="width:0;height:1.5pt" o:hralign="center" o:hrstd="t" o:hr="t" fillcolor="#a0a0a0" stroked="f"/>
+          <v:rect id="_x0000_i1026" style="width:0;height:1.5pt" o:hralign="center" o:hrstd="t" o:hr="t" fillcolor="#a0a0a0" stroked="f"/>
         </w:pict>
       </w:r>
     </w:p>
@@ -982,23 +663,7 @@
           <w:b/>
           <w:bCs/>
         </w:rPr>
-        <w:t xml:space="preserve"> Neden hepsi </w:t>
-      </w:r>
-      <w:proofErr w:type="spellStart"/>
-      <w:r>
-        <w:rPr>
-          <w:b/>
-          <w:bCs/>
-        </w:rPr>
-        <w:t>async</w:t>
-      </w:r>
-      <w:proofErr w:type="spellEnd"/>
-      <w:r>
-        <w:rPr>
-          <w:b/>
-          <w:bCs/>
-        </w:rPr>
-        <w:t xml:space="preserve"> yazıldı?</w:t>
+        <w:t xml:space="preserve"> Neden hepsi async yazıldı?</w:t>
       </w:r>
     </w:p>
     <w:p>
@@ -1011,21 +676,12 @@
       <w:r>
         <w:t xml:space="preserve">Çünkü </w:t>
       </w:r>
-      <w:proofErr w:type="spellStart"/>
-      <w:r>
-        <w:rPr>
-          <w:b/>
-          <w:bCs/>
-        </w:rPr>
-        <w:t>veritabanı</w:t>
-      </w:r>
-      <w:proofErr w:type="spellEnd"/>
-      <w:r>
-        <w:rPr>
-          <w:b/>
-          <w:bCs/>
-        </w:rPr>
-        <w:t xml:space="preserve"> işlemleri yavaş</w:t>
+      <w:r>
+        <w:rPr>
+          <w:b/>
+          <w:bCs/>
+        </w:rPr>
+        <w:t>veritabanı işlemleri yavaş</w:t>
       </w:r>
       <w:r>
         <w:t xml:space="preserve"> olabilir.</w:t>
@@ -1039,15 +695,7 @@
         </w:numPr>
       </w:pPr>
       <w:r>
-        <w:t>Asenkron (</w:t>
-      </w:r>
-      <w:proofErr w:type="spellStart"/>
-      <w:r>
-        <w:t>async</w:t>
-      </w:r>
-      <w:proofErr w:type="spellEnd"/>
-      <w:r>
-        <w:t xml:space="preserve">) çalışarak uygulamayı </w:t>
+        <w:t xml:space="preserve">Asenkron (async) çalışarak uygulamayı </w:t>
       </w:r>
       <w:r>
         <w:rPr>
@@ -1084,7 +732,7 @@
     <w:p>
       <w:r>
         <w:pict w14:anchorId="77629AE0">
-          <v:rect id="_x0000_i1045" style="width:0;height:1.5pt" o:hralign="center" o:hrstd="t" o:hr="t" fillcolor="#a0a0a0" stroked="f"/>
+          <v:rect id="_x0000_i1027" style="width:0;height:1.5pt" o:hralign="center" o:hrstd="t" o:hr="t" fillcolor="#a0a0a0" stroked="f"/>
         </w:pict>
       </w:r>
     </w:p>
@@ -1188,7 +836,6 @@
             <w:hideMark/>
           </w:tcPr>
           <w:p>
-            <w:proofErr w:type="spellStart"/>
             <w:r>
               <w:rPr>
                 <w:b/>
@@ -1196,7 +843,6 @@
               </w:rPr>
               <w:t>Interface</w:t>
             </w:r>
-            <w:proofErr w:type="spellEnd"/>
           </w:p>
         </w:tc>
         <w:tc>
@@ -1256,7 +902,6 @@
             <w:hideMark/>
           </w:tcPr>
           <w:p>
-            <w:proofErr w:type="spellStart"/>
             <w:r>
               <w:rPr>
                 <w:b/>
@@ -1264,7 +909,6 @@
               </w:rPr>
               <w:t>Async</w:t>
             </w:r>
-            <w:proofErr w:type="spellEnd"/>
           </w:p>
         </w:tc>
         <w:tc>
@@ -2660,6 +2304,7 @@
   <w:style w:type="character" w:default="1" w:styleId="VarsaylanParagrafYazTipi">
     <w:name w:val="Default Paragraph Font"/>
     <w:uiPriority w:val="1"/>
+    <w:semiHidden/>
     <w:unhideWhenUsed/>
   </w:style>
   <w:style w:type="table" w:default="1" w:styleId="NormalTablo">

</xml_diff>